<commit_message>
Save latest changes for initial draft of the human-readable resume
</commit_message>
<xml_diff>
--- a/src/assets/word/Part_1_The_Human_Readable_Resume_Landscape.docx
+++ b/src/assets/word/Part_1_The_Human_Readable_Resume_Landscape.docx
@@ -18,10 +18,10 @@
           <w:szCs w:val="20"/>
         </w:rPr>
         <w:drawing>
-          <wp:anchor distT="0" distB="0" distL="114300" distR="114300" simplePos="0" relativeHeight="251680768" behindDoc="0" locked="0" layoutInCell="1" allowOverlap="1" wp14:anchorId="3ACE62BB" wp14:editId="389FDC22">
+          <wp:anchor distT="0" distB="0" distL="114300" distR="114300" simplePos="0" relativeHeight="251680768" behindDoc="0" locked="0" layoutInCell="1" allowOverlap="1" wp14:anchorId="3ACE62BB" wp14:editId="2B05F69E">
             <wp:simplePos x="0" y="0"/>
             <wp:positionH relativeFrom="column">
-              <wp:posOffset>5734050</wp:posOffset>
+              <wp:posOffset>7658100</wp:posOffset>
             </wp:positionH>
             <wp:positionV relativeFrom="paragraph">
               <wp:posOffset>66675</wp:posOffset>
@@ -185,7 +185,7 @@
           </mc:Choice>
           <mc:Fallback>
             <w:pict>
-              <v:rect w14:anchorId="71D82999" id="Rectangle 4" o:spid="_x0000_s1026" style="position:absolute;margin-left:-35.25pt;margin-top:-9pt;width:828pt;height:33pt;z-index:-251637760;visibility:visible;mso-wrap-style:square;mso-width-percent:0;mso-height-percent:0;mso-wrap-distance-left:9pt;mso-wrap-distance-top:0;mso-wrap-distance-right:9pt;mso-wrap-distance-bottom:0;mso-position-horizontal:absolute;mso-position-horizontal-relative:text;mso-position-vertical:absolute;mso-position-vertical-relative:text;mso-width-percent:0;mso-height-percent:0;mso-width-relative:margin;mso-height-relative:margin;v-text-anchor:middle" o:gfxdata="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" fillcolor="white [3212]" strokecolor="white [3201]" strokeweight="1.5pt">
+              <v:rect w14:anchorId="5F1E9413" id="Rectangle 4" o:spid="_x0000_s1026" style="position:absolute;margin-left:-35.25pt;margin-top:-9pt;width:828pt;height:33pt;z-index:-251637760;visibility:visible;mso-wrap-style:square;mso-width-percent:0;mso-height-percent:0;mso-wrap-distance-left:9pt;mso-wrap-distance-top:0;mso-wrap-distance-right:9pt;mso-wrap-distance-bottom:0;mso-position-horizontal:absolute;mso-position-horizontal-relative:text;mso-position-vertical:absolute;mso-position-vertical-relative:text;mso-width-percent:0;mso-height-percent:0;mso-width-relative:margin;mso-height-relative:margin;v-text-anchor:middle" o:gfxdata="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" fillcolor="white [3212]" strokecolor="white [3201]" strokeweight="1.5pt">
                 <v:fill color2="#af7841" rotate="t" angle="45" colors="0 white;0 #d8b088;15729f #c58a4f;43254f #963;64225f #af7841" focus="100%" type="gradient"/>
               </v:rect>
             </w:pict>
@@ -248,7 +248,7 @@
           <w:sz w:val="20"/>
           <w:szCs w:val="20"/>
         </w:rPr>
-        <w:t xml:space="preserve">           </w:t>
+        <w:t xml:space="preserve">solving </w:t>
       </w:r>
       <w:r>
         <w:rPr>
@@ -257,7 +257,25 @@
           <w:sz w:val="20"/>
           <w:szCs w:val="20"/>
         </w:rPr>
-        <w:t xml:space="preserve">                                      </w:t>
+        <w:t>at the intersection of People, Process, &amp; Technology</w:t>
+      </w:r>
+      <w:r>
+        <w:rPr>
+          <w:rFonts w:ascii="Roboto Thin" w:hAnsi="Roboto Thin" w:cs="Courier New"/>
+          <w:color w:val="FFFFFF" w:themeColor="background1"/>
+          <w:sz w:val="20"/>
+          <w:szCs w:val="20"/>
+        </w:rPr>
+        <w:t xml:space="preserve">  </w:t>
+      </w:r>
+      <w:r>
+        <w:rPr>
+          <w:rFonts w:ascii="Roboto Thin" w:hAnsi="Roboto Thin" w:cs="Courier New"/>
+          <w:color w:val="FFFFFF" w:themeColor="background1"/>
+          <w:sz w:val="20"/>
+          <w:szCs w:val="20"/>
+        </w:rPr>
+        <w:t xml:space="preserve">    </w:t>
       </w:r>
       <w:r>
         <w:rPr>
@@ -545,7 +563,18 @@
           <w:sz w:val="48"/>
           <w:szCs w:val="48"/>
         </w:rPr>
-        <w:t>THE NO</w:t>
+        <w:t xml:space="preserve">THE </w:t>
+      </w:r>
+      <w:r>
+        <w:rPr>
+          <w:rFonts w:ascii="Calibri" w:eastAsia="Times New Roman" w:hAnsi="Calibri" w:cs="Calibri"/>
+          <w:b/>
+          <w:bCs/>
+          <w:color w:val="171717" w:themeColor="background2" w:themeShade="1A"/>
+          <w:sz w:val="48"/>
+          <w:szCs w:val="48"/>
+        </w:rPr>
+        <w:t>HUMAN</w:t>
       </w:r>
       <w:r>
         <w:rPr>
@@ -567,31 +596,7 @@
           <w:sz w:val="48"/>
           <w:szCs w:val="48"/>
         </w:rPr>
-        <w:t>NONSENSE</w:t>
-      </w:r>
-      <w:r>
-        <w:rPr>
-          <w:rFonts w:ascii="Calibri" w:eastAsia="Times New Roman" w:hAnsi="Calibri" w:cs="Calibri"/>
-          <w:b/>
-          <w:bCs/>
-          <w:color w:val="171717" w:themeColor="background2" w:themeShade="1A"/>
-          <w:sz w:val="48"/>
-          <w:szCs w:val="48"/>
-        </w:rPr>
-        <w:t>, HUMAN</w:t>
-      </w:r>
-      <w:bookmarkStart w:id="0" w:name="_GoBack"/>
-      <w:bookmarkEnd w:id="0"/>
-      <w:r>
-        <w:rPr>
-          <w:rFonts w:ascii="Calibri" w:eastAsia="Times New Roman" w:hAnsi="Calibri" w:cs="Calibri"/>
-          <w:b/>
-          <w:bCs/>
-          <w:color w:val="171717" w:themeColor="background2" w:themeShade="1A"/>
-          <w:sz w:val="48"/>
-          <w:szCs w:val="48"/>
-        </w:rPr>
-        <w:t xml:space="preserve"> READABLE</w:t>
+        <w:t>READABLE</w:t>
       </w:r>
       <w:r>
         <w:rPr>
@@ -613,7 +618,55 @@
           <w:sz w:val="48"/>
           <w:szCs w:val="48"/>
         </w:rPr>
-        <w:t xml:space="preserve">                        </w:t>
+        <w:t xml:space="preserve"> </w:t>
+      </w:r>
+      <w:r>
+        <w:rPr>
+          <w:rFonts w:ascii="Calibri" w:eastAsia="Times New Roman" w:hAnsi="Calibri" w:cs="Calibri"/>
+          <w:b/>
+          <w:bCs/>
+          <w:i/>
+          <w:iCs/>
+          <w:color w:val="171717" w:themeColor="background2" w:themeShade="1A"/>
+          <w:sz w:val="20"/>
+          <w:szCs w:val="20"/>
+        </w:rPr>
+        <w:t>[not meant for automated resume parser]</w:t>
+      </w:r>
+      <w:r>
+        <w:rPr>
+          <w:rFonts w:ascii="Calibri" w:eastAsia="Times New Roman" w:hAnsi="Calibri" w:cs="Calibri"/>
+          <w:b/>
+          <w:bCs/>
+          <w:i/>
+          <w:iCs/>
+          <w:color w:val="171717" w:themeColor="background2" w:themeShade="1A"/>
+          <w:sz w:val="20"/>
+          <w:szCs w:val="20"/>
+        </w:rPr>
+        <w:t xml:space="preserve"> </w:t>
+      </w:r>
+      <w:r>
+        <w:rPr>
+          <w:rFonts w:ascii="Calibri" w:eastAsia="Times New Roman" w:hAnsi="Calibri" w:cs="Calibri"/>
+          <w:b/>
+          <w:bCs/>
+          <w:color w:val="171717" w:themeColor="background2" w:themeShade="1A"/>
+          <w:sz w:val="48"/>
+          <w:szCs w:val="48"/>
+        </w:rPr>
+        <w:t xml:space="preserve">                  </w:t>
+      </w:r>
+      <w:r>
+        <w:rPr>
+          <w:rFonts w:ascii="Calibri" w:eastAsia="Times New Roman" w:hAnsi="Calibri" w:cs="Calibri"/>
+          <w:b/>
+          <w:bCs/>
+          <w:color w:val="171717" w:themeColor="background2" w:themeShade="1A"/>
+          <w:sz w:val="48"/>
+          <w:szCs w:val="48"/>
+        </w:rPr>
+        <w:t xml:space="preserve">  </w:t>
       </w:r>
       <w:r>
         <w:rPr>
@@ -714,7 +767,7 @@
       </w:tblGrid>
       <w:tr>
         <w:trPr>
-          <w:trHeight w:val="10062"/>
+          <w:trHeight w:val="10170"/>
         </w:trPr>
         <w:tc>
           <w:tcPr>
@@ -722,7 +775,7 @@
           </w:tcPr>
           <w:p>
             <w:pPr>
-              <w:spacing w:before="100" w:beforeAutospacing="1" w:line="264" w:lineRule="auto"/>
+              <w:spacing w:before="100" w:beforeAutospacing="1"/>
               <w:ind w:left="-15"/>
               <w:jc w:val="both"/>
               <w:rPr>
@@ -788,8 +841,8 @@
                 <w:tab w:val="clear" w:pos="720"/>
                 <w:tab w:val="num" w:pos="255"/>
               </w:tabs>
-              <w:spacing w:after="100" w:afterAutospacing="1" w:line="264" w:lineRule="auto"/>
-              <w:ind w:left="-15" w:right="150" w:firstLine="0"/>
+              <w:spacing w:after="100" w:afterAutospacing="1" w:line="276" w:lineRule="auto"/>
+              <w:ind w:left="-14" w:right="144" w:firstLine="0"/>
               <w:jc w:val="both"/>
               <w:rPr>
                 <w:rFonts w:ascii="Segoe UI" w:eastAsia="Times New Roman" w:hAnsi="Segoe UI" w:cs="Segoe UI"/>
@@ -818,8 +871,8 @@
                 <w:tab w:val="clear" w:pos="720"/>
                 <w:tab w:val="num" w:pos="255"/>
               </w:tabs>
-              <w:spacing w:before="100" w:beforeAutospacing="1" w:after="100" w:afterAutospacing="1" w:line="264" w:lineRule="auto"/>
-              <w:ind w:left="-15" w:right="150" w:firstLine="0"/>
+              <w:spacing w:before="100" w:beforeAutospacing="1" w:after="100" w:afterAutospacing="1" w:line="276" w:lineRule="auto"/>
+              <w:ind w:left="-14" w:right="144" w:firstLine="0"/>
               <w:jc w:val="both"/>
               <w:rPr>
                 <w:rFonts w:ascii="Segoe UI" w:eastAsia="Times New Roman" w:hAnsi="Segoe UI" w:cs="Segoe UI"/>
@@ -848,8 +901,8 @@
                 <w:tab w:val="clear" w:pos="720"/>
                 <w:tab w:val="num" w:pos="255"/>
               </w:tabs>
-              <w:spacing w:before="100" w:beforeAutospacing="1" w:after="100" w:afterAutospacing="1" w:line="264" w:lineRule="auto"/>
-              <w:ind w:left="-15" w:right="150" w:firstLine="0"/>
+              <w:spacing w:before="100" w:beforeAutospacing="1" w:after="100" w:afterAutospacing="1" w:line="276" w:lineRule="auto"/>
+              <w:ind w:left="-14" w:right="144" w:firstLine="0"/>
               <w:jc w:val="both"/>
               <w:rPr>
                 <w:rFonts w:ascii="Segoe UI" w:eastAsia="Times New Roman" w:hAnsi="Segoe UI" w:cs="Segoe UI"/>
@@ -890,8 +943,8 @@
                 <w:tab w:val="clear" w:pos="720"/>
                 <w:tab w:val="num" w:pos="255"/>
               </w:tabs>
-              <w:spacing w:before="100" w:beforeAutospacing="1" w:after="100" w:afterAutospacing="1" w:line="264" w:lineRule="auto"/>
-              <w:ind w:left="-15" w:right="150" w:firstLine="0"/>
+              <w:spacing w:before="100" w:beforeAutospacing="1" w:after="100" w:afterAutospacing="1" w:line="276" w:lineRule="auto"/>
+              <w:ind w:left="-14" w:right="144" w:firstLine="0"/>
               <w:jc w:val="both"/>
               <w:rPr>
                 <w:rFonts w:ascii="Segoe UI" w:eastAsia="Times New Roman" w:hAnsi="Segoe UI" w:cs="Segoe UI"/>
@@ -955,8 +1008,8 @@
                 <w:tab w:val="clear" w:pos="720"/>
                 <w:tab w:val="num" w:pos="255"/>
               </w:tabs>
-              <w:spacing w:before="100" w:beforeAutospacing="1" w:after="100" w:afterAutospacing="1" w:line="264" w:lineRule="auto"/>
-              <w:ind w:left="-15" w:right="150" w:firstLine="0"/>
+              <w:spacing w:before="100" w:beforeAutospacing="1" w:after="100" w:afterAutospacing="1" w:line="276" w:lineRule="auto"/>
+              <w:ind w:left="-14" w:right="144" w:firstLine="0"/>
               <w:jc w:val="both"/>
               <w:rPr>
                 <w:rFonts w:ascii="Segoe UI" w:eastAsia="Times New Roman" w:hAnsi="Segoe UI" w:cs="Segoe UI"/>
@@ -1005,8 +1058,8 @@
                 <w:tab w:val="clear" w:pos="720"/>
                 <w:tab w:val="num" w:pos="255"/>
               </w:tabs>
-              <w:spacing w:before="100" w:beforeAutospacing="1" w:after="100" w:afterAutospacing="1" w:line="264" w:lineRule="auto"/>
-              <w:ind w:left="-15" w:right="150" w:firstLine="0"/>
+              <w:spacing w:before="100" w:beforeAutospacing="1" w:after="100" w:afterAutospacing="1" w:line="276" w:lineRule="auto"/>
+              <w:ind w:left="-14" w:right="144" w:firstLine="0"/>
               <w:jc w:val="both"/>
               <w:rPr>
                 <w:rFonts w:ascii="Segoe UI" w:eastAsia="Times New Roman" w:hAnsi="Segoe UI" w:cs="Segoe UI"/>
@@ -1035,8 +1088,8 @@
                 <w:tab w:val="clear" w:pos="720"/>
                 <w:tab w:val="num" w:pos="255"/>
               </w:tabs>
-              <w:spacing w:before="100" w:beforeAutospacing="1" w:after="100" w:afterAutospacing="1" w:line="264" w:lineRule="auto"/>
-              <w:ind w:left="-15" w:right="150" w:firstLine="0"/>
+              <w:spacing w:before="100" w:beforeAutospacing="1" w:after="100" w:afterAutospacing="1" w:line="276" w:lineRule="auto"/>
+              <w:ind w:left="-14" w:right="144" w:firstLine="0"/>
               <w:jc w:val="both"/>
               <w:rPr>
                 <w:rFonts w:ascii="Segoe UI" w:eastAsia="Times New Roman" w:hAnsi="Segoe UI" w:cs="Segoe UI"/>
@@ -1065,8 +1118,8 @@
                 <w:tab w:val="clear" w:pos="720"/>
                 <w:tab w:val="num" w:pos="255"/>
               </w:tabs>
-              <w:spacing w:before="100" w:beforeAutospacing="1" w:after="100" w:afterAutospacing="1" w:line="264" w:lineRule="auto"/>
-              <w:ind w:left="-15" w:right="150" w:firstLine="0"/>
+              <w:spacing w:before="100" w:beforeAutospacing="1" w:after="100" w:afterAutospacing="1" w:line="276" w:lineRule="auto"/>
+              <w:ind w:left="-14" w:right="144" w:firstLine="0"/>
               <w:jc w:val="both"/>
               <w:rPr>
                 <w:rFonts w:ascii="Segoe UI" w:eastAsia="Times New Roman" w:hAnsi="Segoe UI" w:cs="Segoe UI"/>
@@ -1095,8 +1148,8 @@
                 <w:tab w:val="clear" w:pos="720"/>
                 <w:tab w:val="num" w:pos="255"/>
               </w:tabs>
-              <w:spacing w:before="100" w:beforeAutospacing="1" w:after="100" w:afterAutospacing="1" w:line="264" w:lineRule="auto"/>
-              <w:ind w:left="-15" w:right="150" w:firstLine="0"/>
+              <w:spacing w:before="100" w:beforeAutospacing="1" w:after="100" w:afterAutospacing="1" w:line="276" w:lineRule="auto"/>
+              <w:ind w:left="-14" w:right="144" w:firstLine="0"/>
               <w:jc w:val="both"/>
               <w:rPr>
                 <w:rFonts w:ascii="Segoe UI" w:eastAsia="Times New Roman" w:hAnsi="Segoe UI" w:cs="Segoe UI"/>
@@ -1149,8 +1202,8 @@
                 <w:tab w:val="clear" w:pos="720"/>
                 <w:tab w:val="num" w:pos="255"/>
               </w:tabs>
-              <w:spacing w:before="100" w:beforeAutospacing="1" w:after="100" w:afterAutospacing="1" w:line="264" w:lineRule="auto"/>
-              <w:ind w:left="-15" w:right="150" w:firstLine="0"/>
+              <w:spacing w:before="100" w:beforeAutospacing="1" w:after="100" w:afterAutospacing="1" w:line="276" w:lineRule="auto"/>
+              <w:ind w:left="-14" w:right="144" w:firstLine="0"/>
               <w:jc w:val="both"/>
               <w:rPr>
                 <w:rFonts w:ascii="Segoe UI" w:eastAsia="Times New Roman" w:hAnsi="Segoe UI" w:cs="Segoe UI"/>
@@ -1166,7 +1219,25 @@
                 <w:sz w:val="20"/>
                 <w:szCs w:val="20"/>
               </w:rPr>
-              <w:t>Compliments the Product Manager by partnering in development of the product roadmap</w:t>
+              <w:t>Compliments Product Manag</w:t>
+            </w:r>
+            <w:r>
+              <w:rPr>
+                <w:rFonts w:ascii="Segoe UI" w:eastAsia="Times New Roman" w:hAnsi="Segoe UI" w:cs="Segoe UI"/>
+                <w:color w:val="404040" w:themeColor="text1" w:themeTint="BF"/>
+                <w:sz w:val="20"/>
+                <w:szCs w:val="20"/>
+              </w:rPr>
+              <w:t>ement</w:t>
+            </w:r>
+            <w:r>
+              <w:rPr>
+                <w:rFonts w:ascii="Segoe UI" w:eastAsia="Times New Roman" w:hAnsi="Segoe UI" w:cs="Segoe UI"/>
+                <w:color w:val="404040" w:themeColor="text1" w:themeTint="BF"/>
+                <w:sz w:val="20"/>
+                <w:szCs w:val="20"/>
+              </w:rPr>
+              <w:t xml:space="preserve"> by partnering in development of the product roadmap</w:t>
             </w:r>
           </w:p>
           <w:p>
@@ -1179,8 +1250,8 @@
                 <w:tab w:val="clear" w:pos="720"/>
                 <w:tab w:val="num" w:pos="255"/>
               </w:tabs>
-              <w:spacing w:before="100" w:beforeAutospacing="1" w:after="100" w:afterAutospacing="1" w:line="264" w:lineRule="auto"/>
-              <w:ind w:left="-15" w:right="150" w:firstLine="0"/>
+              <w:spacing w:before="100" w:beforeAutospacing="1" w:after="100" w:afterAutospacing="1" w:line="276" w:lineRule="auto"/>
+              <w:ind w:left="-14" w:right="144" w:firstLine="0"/>
               <w:jc w:val="both"/>
               <w:rPr>
                 <w:rFonts w:ascii="Segoe UI" w:eastAsia="Times New Roman" w:hAnsi="Segoe UI" w:cs="Segoe UI"/>
@@ -1249,8 +1320,8 @@
                 <w:tab w:val="clear" w:pos="720"/>
                 <w:tab w:val="num" w:pos="255"/>
               </w:tabs>
-              <w:spacing w:before="100" w:beforeAutospacing="1" w:after="100" w:afterAutospacing="1" w:line="264" w:lineRule="auto"/>
-              <w:ind w:left="-15" w:right="150" w:firstLine="0"/>
+              <w:spacing w:before="100" w:beforeAutospacing="1" w:after="100" w:afterAutospacing="1" w:line="276" w:lineRule="auto"/>
+              <w:ind w:left="-14" w:right="144" w:firstLine="0"/>
               <w:jc w:val="both"/>
               <w:rPr>
                 <w:rFonts w:ascii="Segoe UI" w:eastAsia="Times New Roman" w:hAnsi="Segoe UI" w:cs="Segoe UI"/>
@@ -1301,8 +1372,8 @@
                 <w:tab w:val="clear" w:pos="720"/>
                 <w:tab w:val="num" w:pos="255"/>
               </w:tabs>
-              <w:spacing w:before="100" w:beforeAutospacing="1" w:after="100" w:afterAutospacing="1" w:line="264" w:lineRule="auto"/>
-              <w:ind w:left="-15" w:right="150" w:firstLine="0"/>
+              <w:spacing w:before="100" w:beforeAutospacing="1" w:after="100" w:afterAutospacing="1" w:line="276" w:lineRule="auto"/>
+              <w:ind w:left="-14" w:right="144" w:firstLine="0"/>
               <w:jc w:val="both"/>
               <w:rPr>
                 <w:rFonts w:ascii="Segoe UI" w:eastAsia="Times New Roman" w:hAnsi="Segoe UI" w:cs="Segoe UI"/>
@@ -1342,8 +1413,8 @@
                 <w:tab w:val="clear" w:pos="720"/>
                 <w:tab w:val="num" w:pos="255"/>
               </w:tabs>
-              <w:spacing w:before="100" w:beforeAutospacing="1" w:after="100" w:afterAutospacing="1" w:line="264" w:lineRule="auto"/>
-              <w:ind w:left="-15" w:right="150" w:firstLine="0"/>
+              <w:spacing w:before="100" w:beforeAutospacing="1" w:after="100" w:afterAutospacing="1" w:line="276" w:lineRule="auto"/>
+              <w:ind w:left="-14" w:right="144" w:firstLine="0"/>
               <w:jc w:val="both"/>
               <w:rPr>
                 <w:rFonts w:ascii="Segoe UI" w:eastAsia="Times New Roman" w:hAnsi="Segoe UI" w:cs="Segoe UI"/>
@@ -1372,8 +1443,8 @@
                 <w:tab w:val="clear" w:pos="720"/>
                 <w:tab w:val="num" w:pos="255"/>
               </w:tabs>
-              <w:spacing w:before="100" w:beforeAutospacing="1" w:after="100" w:afterAutospacing="1" w:line="264" w:lineRule="auto"/>
-              <w:ind w:left="-15" w:right="150" w:firstLine="0"/>
+              <w:spacing w:before="100" w:beforeAutospacing="1" w:after="100" w:afterAutospacing="1" w:line="276" w:lineRule="auto"/>
+              <w:ind w:left="-14" w:right="144" w:firstLine="0"/>
               <w:jc w:val="both"/>
               <w:rPr>
                 <w:rFonts w:ascii="Segoe UI" w:eastAsia="Times New Roman" w:hAnsi="Segoe UI" w:cs="Segoe UI"/>
@@ -1389,7 +1460,25 @@
                 <w:sz w:val="20"/>
                 <w:szCs w:val="20"/>
               </w:rPr>
-              <w:t xml:space="preserve">Is not scared of getting into the weeds in the code base to help the team out (In fact, enjoys it!) </w:t>
+              <w:t xml:space="preserve">Is not scared of getting </w:t>
+            </w:r>
+            <w:r>
+              <w:rPr>
+                <w:rFonts w:ascii="Segoe UI" w:eastAsia="Times New Roman" w:hAnsi="Segoe UI" w:cs="Segoe UI"/>
+                <w:color w:val="404040" w:themeColor="text1" w:themeTint="BF"/>
+                <w:sz w:val="20"/>
+                <w:szCs w:val="20"/>
+              </w:rPr>
+              <w:t xml:space="preserve">deep </w:t>
+            </w:r>
+            <w:r>
+              <w:rPr>
+                <w:rFonts w:ascii="Segoe UI" w:eastAsia="Times New Roman" w:hAnsi="Segoe UI" w:cs="Segoe UI"/>
+                <w:color w:val="404040" w:themeColor="text1" w:themeTint="BF"/>
+                <w:sz w:val="20"/>
+                <w:szCs w:val="20"/>
+              </w:rPr>
+              <w:t xml:space="preserve">into the weeds in the code base to help the team out (In fact, enjoys it!) </w:t>
             </w:r>
           </w:p>
           <w:p>
@@ -1402,8 +1491,8 @@
                 <w:tab w:val="clear" w:pos="720"/>
                 <w:tab w:val="num" w:pos="255"/>
               </w:tabs>
-              <w:spacing w:before="100" w:beforeAutospacing="1" w:after="100" w:afterAutospacing="1" w:line="264" w:lineRule="auto"/>
-              <w:ind w:left="-15" w:right="150" w:firstLine="0"/>
+              <w:spacing w:before="100" w:beforeAutospacing="1" w:after="100" w:afterAutospacing="1" w:line="276" w:lineRule="auto"/>
+              <w:ind w:left="-14" w:right="144" w:firstLine="0"/>
               <w:jc w:val="both"/>
               <w:rPr>
                 <w:rFonts w:ascii="Segoe UI" w:eastAsia="Times New Roman" w:hAnsi="Segoe UI" w:cs="Segoe UI"/>
@@ -1432,8 +1521,8 @@
                 <w:tab w:val="clear" w:pos="720"/>
                 <w:tab w:val="num" w:pos="255"/>
               </w:tabs>
-              <w:spacing w:before="100" w:beforeAutospacing="1" w:after="100" w:afterAutospacing="1" w:line="264" w:lineRule="auto"/>
-              <w:ind w:left="-15" w:right="150" w:firstLine="0"/>
+              <w:spacing w:before="100" w:beforeAutospacing="1" w:after="100" w:afterAutospacing="1" w:line="276" w:lineRule="auto"/>
+              <w:ind w:left="-14" w:right="144" w:firstLine="0"/>
               <w:jc w:val="both"/>
               <w:rPr>
                 <w:rFonts w:ascii="Segoe UI" w:eastAsia="Times New Roman" w:hAnsi="Segoe UI" w:cs="Segoe UI"/>
@@ -1493,8 +1582,8 @@
                 <w:tab w:val="clear" w:pos="720"/>
                 <w:tab w:val="num" w:pos="255"/>
               </w:tabs>
-              <w:spacing w:after="100" w:afterAutospacing="1" w:line="264" w:lineRule="auto"/>
-              <w:ind w:left="255" w:right="150" w:hanging="270"/>
+              <w:spacing w:after="100" w:afterAutospacing="1" w:line="276" w:lineRule="auto"/>
+              <w:ind w:left="255" w:right="144" w:hanging="270"/>
               <w:jc w:val="both"/>
               <w:rPr>
                 <w:rFonts w:ascii="Segoe UI" w:eastAsia="Times New Roman" w:hAnsi="Segoe UI" w:cs="Segoe UI"/>
@@ -1553,17 +1642,6 @@
                 <w:szCs w:val="20"/>
               </w:rPr>
               <w:t>experimentative team</w:t>
-            </w:r>
-            <w:r>
-              <w:rPr>
-                <w:rFonts w:ascii="Segoe UI" w:eastAsia="Times New Roman" w:hAnsi="Segoe UI" w:cs="Segoe UI"/>
-                <w:i/>
-                <w:iCs/>
-                <w:color w:val="404040" w:themeColor="text1" w:themeTint="BF"/>
-                <w:sz w:val="20"/>
-                <w:szCs w:val="20"/>
-              </w:rPr>
-              <w:t xml:space="preserve">. </w:t>
             </w:r>
           </w:p>
           <w:p>
@@ -1576,8 +1654,8 @@
                 <w:tab w:val="clear" w:pos="1440"/>
                 <w:tab w:val="num" w:pos="795"/>
               </w:tabs>
-              <w:spacing w:before="100" w:beforeAutospacing="1" w:after="100" w:afterAutospacing="1" w:line="264" w:lineRule="auto"/>
-              <w:ind w:left="435" w:right="150" w:firstLine="0"/>
+              <w:spacing w:before="100" w:beforeAutospacing="1" w:after="100" w:afterAutospacing="1" w:line="276" w:lineRule="auto"/>
+              <w:ind w:left="435" w:right="144" w:firstLine="0"/>
               <w:jc w:val="both"/>
               <w:rPr>
                 <w:rFonts w:ascii="Segoe UI" w:eastAsia="Times New Roman" w:hAnsi="Segoe UI" w:cs="Segoe UI"/>
@@ -1595,7 +1673,73 @@
                 <w:sz w:val="20"/>
                 <w:szCs w:val="20"/>
               </w:rPr>
-              <w:t>Championed monthly innovation week, trunk-based development, release flow, automated testing, TDD, CI/CD builds</w:t>
+              <w:t xml:space="preserve">Championed </w:t>
+            </w:r>
+            <w:r>
+              <w:rPr>
+                <w:rFonts w:ascii="Segoe UI" w:eastAsia="Times New Roman" w:hAnsi="Segoe UI" w:cs="Segoe UI"/>
+                <w:i/>
+                <w:iCs/>
+                <w:color w:val="404040" w:themeColor="text1" w:themeTint="BF"/>
+                <w:sz w:val="20"/>
+                <w:szCs w:val="20"/>
+              </w:rPr>
+              <w:t xml:space="preserve">git, </w:t>
+            </w:r>
+            <w:r>
+              <w:rPr>
+                <w:rFonts w:ascii="Segoe UI" w:eastAsia="Times New Roman" w:hAnsi="Segoe UI" w:cs="Segoe UI"/>
+                <w:i/>
+                <w:iCs/>
+                <w:color w:val="404040" w:themeColor="text1" w:themeTint="BF"/>
+                <w:sz w:val="20"/>
+                <w:szCs w:val="20"/>
+              </w:rPr>
+              <w:t xml:space="preserve">monthly innovation week, trunk-based development, release flow, </w:t>
+            </w:r>
+            <w:r>
+              <w:rPr>
+                <w:rFonts w:ascii="Segoe UI" w:eastAsia="Times New Roman" w:hAnsi="Segoe UI" w:cs="Segoe UI"/>
+                <w:i/>
+                <w:iCs/>
+                <w:color w:val="404040" w:themeColor="text1" w:themeTint="BF"/>
+                <w:sz w:val="20"/>
+                <w:szCs w:val="20"/>
+              </w:rPr>
+              <w:t>test driven development (</w:t>
+            </w:r>
+            <w:r>
+              <w:rPr>
+                <w:rFonts w:ascii="Segoe UI" w:eastAsia="Times New Roman" w:hAnsi="Segoe UI" w:cs="Segoe UI"/>
+                <w:i/>
+                <w:iCs/>
+                <w:color w:val="404040" w:themeColor="text1" w:themeTint="BF"/>
+                <w:sz w:val="20"/>
+                <w:szCs w:val="20"/>
+              </w:rPr>
+              <w:t>TDD</w:t>
+            </w:r>
+            <w:r>
+              <w:rPr>
+                <w:rFonts w:ascii="Segoe UI" w:eastAsia="Times New Roman" w:hAnsi="Segoe UI" w:cs="Segoe UI"/>
+                <w:i/>
+                <w:iCs/>
+                <w:color w:val="404040" w:themeColor="text1" w:themeTint="BF"/>
+                <w:sz w:val="20"/>
+                <w:szCs w:val="20"/>
+              </w:rPr>
+              <w:t>)</w:t>
+            </w:r>
+            <w:r>
+              <w:rPr>
+                <w:rFonts w:ascii="Segoe UI" w:eastAsia="Times New Roman" w:hAnsi="Segoe UI" w:cs="Segoe UI"/>
+                <w:i/>
+                <w:iCs/>
+                <w:color w:val="404040" w:themeColor="text1" w:themeTint="BF"/>
+                <w:sz w:val="20"/>
+                <w:szCs w:val="20"/>
+              </w:rPr>
+              <w:t>, CI/CD builds</w:t>
             </w:r>
           </w:p>
           <w:p>
@@ -1608,8 +1752,8 @@
                 <w:tab w:val="clear" w:pos="1440"/>
                 <w:tab w:val="num" w:pos="795"/>
               </w:tabs>
-              <w:spacing w:before="100" w:beforeAutospacing="1" w:after="100" w:afterAutospacing="1" w:line="264" w:lineRule="auto"/>
-              <w:ind w:left="435" w:right="150" w:firstLine="0"/>
+              <w:spacing w:before="100" w:beforeAutospacing="1" w:after="100" w:afterAutospacing="1" w:line="276" w:lineRule="auto"/>
+              <w:ind w:left="435" w:right="144" w:firstLine="0"/>
               <w:jc w:val="both"/>
               <w:rPr>
                 <w:rFonts w:ascii="Segoe UI" w:eastAsia="Times New Roman" w:hAnsi="Segoe UI" w:cs="Segoe UI"/>
@@ -1654,8 +1798,8 @@
                 <w:tab w:val="num" w:pos="255"/>
                 <w:tab w:val="num" w:pos="795"/>
               </w:tabs>
-              <w:spacing w:before="100" w:beforeAutospacing="1" w:after="100" w:afterAutospacing="1" w:line="264" w:lineRule="auto"/>
-              <w:ind w:left="255" w:right="150" w:hanging="270"/>
+              <w:spacing w:before="100" w:beforeAutospacing="1" w:after="100" w:afterAutospacing="1" w:line="276" w:lineRule="auto"/>
+              <w:ind w:left="255" w:right="144" w:hanging="270"/>
               <w:jc w:val="both"/>
               <w:rPr>
                 <w:rFonts w:ascii="Segoe UI" w:eastAsia="Times New Roman" w:hAnsi="Segoe UI" w:cs="Segoe UI"/>
@@ -1671,7 +1815,43 @@
                 <w:sz w:val="20"/>
                 <w:szCs w:val="20"/>
               </w:rPr>
-              <w:t>Planned, executed and delivered ahead of time - upgrade of 50+ servers, hosting 35+ applications, collaborating across Engineering, IT and Business</w:t>
+              <w:t>Planned, executed and delivered ahead of time</w:t>
+            </w:r>
+            <w:r>
+              <w:rPr>
+                <w:rFonts w:ascii="Segoe UI" w:eastAsia="Times New Roman" w:hAnsi="Segoe UI" w:cs="Segoe UI"/>
+                <w:color w:val="404040" w:themeColor="text1" w:themeTint="BF"/>
+                <w:sz w:val="20"/>
+                <w:szCs w:val="20"/>
+              </w:rPr>
+              <w:t>,</w:t>
+            </w:r>
+            <w:r>
+              <w:rPr>
+                <w:rFonts w:ascii="Segoe UI" w:eastAsia="Times New Roman" w:hAnsi="Segoe UI" w:cs="Segoe UI"/>
+                <w:color w:val="404040" w:themeColor="text1" w:themeTint="BF"/>
+                <w:sz w:val="20"/>
+                <w:szCs w:val="20"/>
+              </w:rPr>
+              <w:t xml:space="preserve"> </w:t>
+            </w:r>
+            <w:r>
+              <w:rPr>
+                <w:rFonts w:ascii="Segoe UI" w:eastAsia="Times New Roman" w:hAnsi="Segoe UI" w:cs="Segoe UI"/>
+                <w:color w:val="404040" w:themeColor="text1" w:themeTint="BF"/>
+                <w:sz w:val="20"/>
+                <w:szCs w:val="20"/>
+              </w:rPr>
+              <w:t>the</w:t>
+            </w:r>
+            <w:r>
+              <w:rPr>
+                <w:rFonts w:ascii="Segoe UI" w:eastAsia="Times New Roman" w:hAnsi="Segoe UI" w:cs="Segoe UI"/>
+                <w:color w:val="404040" w:themeColor="text1" w:themeTint="BF"/>
+                <w:sz w:val="20"/>
+                <w:szCs w:val="20"/>
+              </w:rPr>
+              <w:t xml:space="preserve"> upgrade of 50+ servers, hosting 35+ applications, collaborating across Engineering, IT and Business</w:t>
             </w:r>
             <w:r>
               <w:rPr>
@@ -1702,8 +1882,8 @@
                 <w:tab w:val="clear" w:pos="720"/>
                 <w:tab w:val="num" w:pos="255"/>
               </w:tabs>
-              <w:spacing w:before="100" w:beforeAutospacing="1" w:after="100" w:afterAutospacing="1" w:line="264" w:lineRule="auto"/>
-              <w:ind w:left="-15" w:right="150" w:firstLine="0"/>
+              <w:spacing w:before="100" w:beforeAutospacing="1" w:after="100" w:afterAutospacing="1" w:line="276" w:lineRule="auto"/>
+              <w:ind w:left="-15" w:right="144" w:firstLine="0"/>
               <w:jc w:val="both"/>
               <w:rPr>
                 <w:rFonts w:ascii="Segoe UI" w:eastAsia="Times New Roman" w:hAnsi="Segoe UI" w:cs="Segoe UI"/>
@@ -1732,8 +1912,8 @@
                 <w:tab w:val="clear" w:pos="720"/>
                 <w:tab w:val="num" w:pos="255"/>
               </w:tabs>
-              <w:spacing w:before="100" w:beforeAutospacing="1" w:after="100" w:afterAutospacing="1" w:line="264" w:lineRule="auto"/>
-              <w:ind w:left="-15" w:right="150" w:firstLine="0"/>
+              <w:spacing w:before="100" w:beforeAutospacing="1" w:after="100" w:afterAutospacing="1" w:line="276" w:lineRule="auto"/>
+              <w:ind w:left="-15" w:right="144" w:firstLine="0"/>
               <w:jc w:val="both"/>
               <w:rPr>
                 <w:rFonts w:ascii="Segoe UI" w:eastAsia="Times New Roman" w:hAnsi="Segoe UI" w:cs="Segoe UI"/>
@@ -1762,8 +1942,8 @@
                 <w:tab w:val="clear" w:pos="720"/>
                 <w:tab w:val="num" w:pos="255"/>
               </w:tabs>
-              <w:spacing w:before="100" w:beforeAutospacing="1" w:after="100" w:afterAutospacing="1" w:line="264" w:lineRule="auto"/>
-              <w:ind w:left="255" w:right="150" w:hanging="270"/>
+              <w:spacing w:before="100" w:beforeAutospacing="1" w:after="100" w:afterAutospacing="1" w:line="276" w:lineRule="auto"/>
+              <w:ind w:left="255" w:right="144" w:hanging="270"/>
               <w:jc w:val="both"/>
               <w:rPr>
                 <w:rFonts w:ascii="Segoe UI" w:eastAsia="Times New Roman" w:hAnsi="Segoe UI" w:cs="Segoe UI"/>
@@ -1815,11 +1995,11 @@
                 <w:tab w:val="clear" w:pos="720"/>
                 <w:tab w:val="num" w:pos="255"/>
               </w:tabs>
-              <w:spacing w:after="100" w:afterAutospacing="1" w:line="264" w:lineRule="auto"/>
+              <w:spacing w:line="264" w:lineRule="auto"/>
               <w:ind w:left="-15" w:right="150" w:firstLine="0"/>
               <w:jc w:val="both"/>
               <w:rPr>
-                <w:rFonts w:ascii="Segoe UI" w:eastAsia="Times New Roman" w:hAnsi="Segoe UI" w:cs="Segoe UI"/>
+                <w:rFonts w:ascii="Calibri" w:eastAsia="Times New Roman" w:hAnsi="Calibri" w:cs="Calibri"/>
                 <w:color w:val="404040" w:themeColor="text1" w:themeTint="BF"/>
                 <w:sz w:val="20"/>
                 <w:szCs w:val="20"/>
@@ -1843,29 +2023,53 @@
                 <w:sz w:val="20"/>
                 <w:szCs w:val="20"/>
               </w:rPr>
-              <w:t xml:space="preserve"> by Jez Humble and Dave Farley </w:t>
-            </w:r>
-          </w:p>
-          <w:p>
-            <w:pPr>
-              <w:numPr>
-                <w:ilvl w:val="0"/>
-                <w:numId w:val="1"/>
-              </w:numPr>
-              <w:tabs>
-                <w:tab w:val="clear" w:pos="720"/>
-                <w:tab w:val="num" w:pos="255"/>
-              </w:tabs>
-              <w:spacing w:before="100" w:beforeAutospacing="1" w:after="100" w:afterAutospacing="1" w:line="264" w:lineRule="auto"/>
-              <w:ind w:left="-15" w:right="150" w:firstLine="0"/>
-              <w:jc w:val="both"/>
-              <w:rPr>
-                <w:rFonts w:ascii="Calibri" w:eastAsia="Times New Roman" w:hAnsi="Calibri" w:cs="Calibri"/>
-                <w:color w:val="404040" w:themeColor="text1" w:themeTint="BF"/>
-                <w:sz w:val="20"/>
-                <w:szCs w:val="20"/>
-              </w:rPr>
-            </w:pPr>
+              <w:t xml:space="preserve"> by Jez Humble </w:t>
+            </w:r>
+            <w:r>
+              <w:rPr>
+                <w:rFonts w:ascii="Segoe UI" w:eastAsia="Times New Roman" w:hAnsi="Segoe UI" w:cs="Segoe UI"/>
+                <w:color w:val="404040" w:themeColor="text1" w:themeTint="BF"/>
+                <w:sz w:val="20"/>
+                <w:szCs w:val="20"/>
+              </w:rPr>
+              <w:t>&amp;</w:t>
+            </w:r>
+            <w:r>
+              <w:rPr>
+                <w:rFonts w:ascii="Segoe UI" w:eastAsia="Times New Roman" w:hAnsi="Segoe UI" w:cs="Segoe UI"/>
+                <w:color w:val="404040" w:themeColor="text1" w:themeTint="BF"/>
+                <w:sz w:val="20"/>
+                <w:szCs w:val="20"/>
+              </w:rPr>
+              <w:t xml:space="preserve"> Dave Farley</w:t>
+            </w:r>
+            <w:r>
+              <w:rPr>
+                <w:rFonts w:ascii="Segoe UI" w:eastAsia="Times New Roman" w:hAnsi="Segoe UI" w:cs="Segoe UI"/>
+                <w:color w:val="404040" w:themeColor="text1" w:themeTint="BF"/>
+                <w:sz w:val="20"/>
+                <w:szCs w:val="20"/>
+              </w:rPr>
+              <w:t xml:space="preserve">        </w:t>
+            </w:r>
+            <w:r>
+              <w:rPr>
+                <w:rFonts w:ascii="Segoe UI" w:eastAsia="Times New Roman" w:hAnsi="Segoe UI" w:cs="Segoe UI"/>
+                <w:color w:val="404040" w:themeColor="text1" w:themeTint="BF"/>
+                <w:sz w:val="20"/>
+                <w:szCs w:val="20"/>
+              </w:rPr>
+              <w:sym w:font="Wingdings 2" w:char="F097"/>
+            </w:r>
+            <w:r>
+              <w:rPr>
+                <w:rFonts w:ascii="Segoe UI" w:eastAsia="Times New Roman" w:hAnsi="Segoe UI" w:cs="Segoe UI"/>
+                <w:color w:val="404040" w:themeColor="text1" w:themeTint="BF"/>
+                <w:sz w:val="20"/>
+                <w:szCs w:val="20"/>
+              </w:rPr>
+              <w:t xml:space="preserve">   </w:t>
+            </w:r>
             <w:r>
               <w:rPr>
                 <w:rFonts w:ascii="Segoe UI" w:eastAsia="Times New Roman" w:hAnsi="Segoe UI" w:cs="Segoe UI"/>
@@ -1888,12 +2092,68 @@
             </w:r>
             <w:r>
               <w:rPr>
-                <w:rFonts w:ascii="Calibri" w:eastAsia="Times New Roman" w:hAnsi="Calibri" w:cs="Calibri"/>
+                <w:rFonts w:ascii="Segoe UI" w:eastAsia="Times New Roman" w:hAnsi="Segoe UI" w:cs="Segoe UI"/>
+                <w:color w:val="404040" w:themeColor="text1" w:themeTint="BF"/>
+                <w:sz w:val="20"/>
+                <w:szCs w:val="20"/>
+              </w:rPr>
+              <w:t xml:space="preserve">  </w:t>
+            </w:r>
+            <w:r>
+              <w:rPr>
+                <w:rFonts w:ascii="Segoe UI" w:eastAsia="Times New Roman" w:hAnsi="Segoe UI" w:cs="Segoe UI"/>
                 <w:color w:val="404040" w:themeColor="text1" w:themeTint="BF"/>
                 <w:sz w:val="20"/>
                 <w:szCs w:val="20"/>
               </w:rPr>
               <w:t xml:space="preserve"> </w:t>
+            </w:r>
+            <w:r>
+              <w:rPr>
+                <w:rFonts w:ascii="Segoe UI" w:eastAsia="Times New Roman" w:hAnsi="Segoe UI" w:cs="Segoe UI"/>
+                <w:color w:val="404040" w:themeColor="text1" w:themeTint="BF"/>
+                <w:sz w:val="20"/>
+                <w:szCs w:val="20"/>
+              </w:rPr>
+              <w:t xml:space="preserve">    </w:t>
+            </w:r>
+            <w:r>
+              <w:rPr>
+                <w:rFonts w:ascii="Segoe UI" w:eastAsia="Times New Roman" w:hAnsi="Segoe UI" w:cs="Segoe UI"/>
+                <w:color w:val="404040" w:themeColor="text1" w:themeTint="BF"/>
+                <w:sz w:val="20"/>
+                <w:szCs w:val="20"/>
+              </w:rPr>
+              <w:sym w:font="Wingdings 2" w:char="F097"/>
+            </w:r>
+            <w:r>
+              <w:rPr>
+                <w:rFonts w:ascii="Segoe UI" w:eastAsia="Times New Roman" w:hAnsi="Segoe UI" w:cs="Segoe UI"/>
+                <w:color w:val="404040" w:themeColor="text1" w:themeTint="BF"/>
+                <w:sz w:val="20"/>
+                <w:szCs w:val="20"/>
+              </w:rPr>
+              <w:t xml:space="preserve">    </w:t>
+            </w:r>
+            <w:r>
+              <w:rPr>
+                <w:rFonts w:ascii="Segoe UI" w:eastAsia="Times New Roman" w:hAnsi="Segoe UI" w:cs="Segoe UI"/>
+                <w:i/>
+                <w:iCs/>
+                <w:color w:val="404040" w:themeColor="text1" w:themeTint="BF"/>
+                <w:sz w:val="20"/>
+                <w:szCs w:val="20"/>
+              </w:rPr>
+              <w:t>Manager Tools</w:t>
+            </w:r>
+            <w:r>
+              <w:rPr>
+                <w:rFonts w:ascii="Segoe UI" w:eastAsia="Times New Roman" w:hAnsi="Segoe UI" w:cs="Segoe UI"/>
+                <w:color w:val="404040" w:themeColor="text1" w:themeTint="BF"/>
+                <w:sz w:val="20"/>
+                <w:szCs w:val="20"/>
+              </w:rPr>
+              <w:t xml:space="preserve"> podcast </w:t>
             </w:r>
           </w:p>
         </w:tc>
@@ -2042,6 +2302,74 @@
             <w:pPr>
               <w:rPr>
                 <w:rFonts w:ascii="Segoe UI" w:eastAsia="Times New Roman" w:hAnsi="Segoe UI" w:cs="Segoe UI"/>
+                <w:sz w:val="21"/>
+                <w:szCs w:val="21"/>
+              </w:rPr>
+            </w:pPr>
+            <w:r>
+              <w:rPr>
+                <w:rFonts w:ascii="Segoe UI" w:eastAsia="Times New Roman" w:hAnsi="Segoe UI" w:cs="Segoe UI"/>
+                <w:b/>
+                <w:bCs/>
+                <w:sz w:val="40"/>
+                <w:szCs w:val="40"/>
+              </w:rPr>
+              <w:t>15</w:t>
+            </w:r>
+            <w:r>
+              <w:rPr>
+                <w:rFonts w:ascii="Segoe UI" w:eastAsia="Times New Roman" w:hAnsi="Segoe UI" w:cs="Segoe UI"/>
+                <w:sz w:val="21"/>
+                <w:szCs w:val="21"/>
+              </w:rPr>
+              <w:t xml:space="preserve"> </w:t>
+            </w:r>
+            <w:r>
+              <w:rPr>
+                <w:rFonts w:ascii="Segoe UI" w:eastAsia="Times New Roman" w:hAnsi="Segoe UI" w:cs="Segoe UI"/>
+                <w:sz w:val="20"/>
+                <w:szCs w:val="20"/>
+              </w:rPr>
+              <w:t>y</w:t>
+            </w:r>
+            <w:r>
+              <w:rPr>
+                <w:rFonts w:ascii="Segoe UI" w:eastAsia="Times New Roman" w:hAnsi="Segoe UI" w:cs="Segoe UI"/>
+                <w:sz w:val="20"/>
+                <w:szCs w:val="20"/>
+              </w:rPr>
+              <w:t>ea</w:t>
+            </w:r>
+            <w:r>
+              <w:rPr>
+                <w:rFonts w:ascii="Segoe UI" w:eastAsia="Times New Roman" w:hAnsi="Segoe UI" w:cs="Segoe UI"/>
+                <w:sz w:val="20"/>
+                <w:szCs w:val="20"/>
+              </w:rPr>
+              <w:t xml:space="preserve">rs of experience </w:t>
+            </w:r>
+          </w:p>
+          <w:p>
+            <w:pPr>
+              <w:rPr>
+                <w:rFonts w:ascii="Segoe UI" w:eastAsia="Times New Roman" w:hAnsi="Segoe UI" w:cs="Segoe UI"/>
+                <w:sz w:val="18"/>
+                <w:szCs w:val="18"/>
+              </w:rPr>
+            </w:pPr>
+            <w:r>
+              <w:rPr>
+                <w:rFonts w:ascii="Segoe UI" w:eastAsia="Times New Roman" w:hAnsi="Segoe UI" w:cs="Segoe UI"/>
+                <w:sz w:val="18"/>
+                <w:szCs w:val="18"/>
+              </w:rPr>
+              <w:t>Developer, BA, Scrum Master, Dev Manager, Tech. Product Manager</w:t>
+            </w:r>
+          </w:p>
+          <w:p>
+            <w:pPr>
+              <w:rPr>
+                <w:rFonts w:ascii="Segoe UI" w:eastAsia="Times New Roman" w:hAnsi="Segoe UI" w:cs="Segoe UI"/>
                 <w:b/>
                 <w:bCs/>
                 <w:sz w:val="4"/>
@@ -2075,41 +2403,8 @@
             <w:pPr>
               <w:rPr>
                 <w:rFonts w:ascii="Segoe UI" w:eastAsia="Times New Roman" w:hAnsi="Segoe UI" w:cs="Segoe UI"/>
-                <w:b/>
-                <w:bCs/>
-                <w:sz w:val="4"/>
-                <w:szCs w:val="4"/>
-              </w:rPr>
-            </w:pPr>
-          </w:p>
-          <w:p>
-            <w:pPr>
-              <w:rPr>
-                <w:rFonts w:ascii="Segoe UI" w:eastAsia="Times New Roman" w:hAnsi="Segoe UI" w:cs="Segoe UI"/>
-                <w:b/>
-                <w:bCs/>
-                <w:sz w:val="4"/>
-                <w:szCs w:val="4"/>
-              </w:rPr>
-            </w:pPr>
-          </w:p>
-          <w:p>
-            <w:pPr>
-              <w:rPr>
-                <w:rFonts w:ascii="Segoe UI" w:eastAsia="Times New Roman" w:hAnsi="Segoe UI" w:cs="Segoe UI"/>
-                <w:b/>
-                <w:bCs/>
-                <w:sz w:val="4"/>
-                <w:szCs w:val="4"/>
-              </w:rPr>
-            </w:pPr>
-          </w:p>
-          <w:p>
-            <w:pPr>
-              <w:rPr>
-                <w:rFonts w:ascii="Segoe UI" w:eastAsia="Times New Roman" w:hAnsi="Segoe UI" w:cs="Segoe UI"/>
-                <w:sz w:val="21"/>
-                <w:szCs w:val="21"/>
+                <w:sz w:val="16"/>
+                <w:szCs w:val="16"/>
               </w:rPr>
             </w:pPr>
             <w:r>
@@ -2120,165 +2415,8 @@
                 <w:sz w:val="40"/>
                 <w:szCs w:val="40"/>
               </w:rPr>
-              <w:t>15</w:t>
-            </w:r>
-            <w:r>
-              <w:rPr>
-                <w:rFonts w:ascii="Segoe UI" w:eastAsia="Times New Roman" w:hAnsi="Segoe UI" w:cs="Segoe UI"/>
-                <w:sz w:val="21"/>
-                <w:szCs w:val="21"/>
-              </w:rPr>
-              <w:t xml:space="preserve"> </w:t>
-            </w:r>
-            <w:r>
-              <w:rPr>
-                <w:rFonts w:ascii="Segoe UI" w:eastAsia="Times New Roman" w:hAnsi="Segoe UI" w:cs="Segoe UI"/>
-                <w:sz w:val="20"/>
-                <w:szCs w:val="20"/>
-              </w:rPr>
-              <w:t>y</w:t>
-            </w:r>
-            <w:r>
-              <w:rPr>
-                <w:rFonts w:ascii="Segoe UI" w:eastAsia="Times New Roman" w:hAnsi="Segoe UI" w:cs="Segoe UI"/>
-                <w:sz w:val="20"/>
-                <w:szCs w:val="20"/>
-              </w:rPr>
-              <w:t>ea</w:t>
-            </w:r>
-            <w:r>
-              <w:rPr>
-                <w:rFonts w:ascii="Segoe UI" w:eastAsia="Times New Roman" w:hAnsi="Segoe UI" w:cs="Segoe UI"/>
-                <w:sz w:val="20"/>
-                <w:szCs w:val="20"/>
-              </w:rPr>
-              <w:t xml:space="preserve">rs of experience </w:t>
-            </w:r>
-          </w:p>
-          <w:p>
-            <w:pPr>
-              <w:rPr>
-                <w:rFonts w:ascii="Segoe UI" w:eastAsia="Times New Roman" w:hAnsi="Segoe UI" w:cs="Segoe UI"/>
-                <w:sz w:val="18"/>
-                <w:szCs w:val="18"/>
-              </w:rPr>
-            </w:pPr>
-            <w:r>
-              <w:rPr>
-                <w:rFonts w:ascii="Segoe UI" w:eastAsia="Times New Roman" w:hAnsi="Segoe UI" w:cs="Segoe UI"/>
-                <w:sz w:val="18"/>
-                <w:szCs w:val="18"/>
-              </w:rPr>
-              <w:t>Developer, BA, Scrum Master, Dev Manager, Tech. Product Manager</w:t>
-            </w:r>
-          </w:p>
-          <w:p>
-            <w:pPr>
-              <w:rPr>
-                <w:rFonts w:ascii="Segoe UI" w:eastAsia="Times New Roman" w:hAnsi="Segoe UI" w:cs="Segoe UI"/>
-                <w:b/>
-                <w:bCs/>
-                <w:sz w:val="4"/>
-                <w:szCs w:val="4"/>
-              </w:rPr>
-            </w:pPr>
-          </w:p>
-          <w:p>
-            <w:pPr>
-              <w:rPr>
-                <w:rFonts w:ascii="Segoe UI" w:eastAsia="Times New Roman" w:hAnsi="Segoe UI" w:cs="Segoe UI"/>
-                <w:b/>
-                <w:bCs/>
-                <w:sz w:val="4"/>
-                <w:szCs w:val="4"/>
-              </w:rPr>
-            </w:pPr>
-          </w:p>
-          <w:p>
-            <w:pPr>
-              <w:rPr>
-                <w:rFonts w:ascii="Segoe UI" w:eastAsia="Times New Roman" w:hAnsi="Segoe UI" w:cs="Segoe UI"/>
-                <w:b/>
-                <w:bCs/>
-                <w:sz w:val="4"/>
-                <w:szCs w:val="4"/>
-              </w:rPr>
-            </w:pPr>
-          </w:p>
-          <w:p>
-            <w:pPr>
-              <w:rPr>
-                <w:rFonts w:ascii="Segoe UI" w:eastAsia="Times New Roman" w:hAnsi="Segoe UI" w:cs="Segoe UI"/>
-                <w:b/>
-                <w:bCs/>
-                <w:sz w:val="4"/>
-                <w:szCs w:val="4"/>
-              </w:rPr>
-            </w:pPr>
-          </w:p>
-          <w:p>
-            <w:pPr>
-              <w:rPr>
-                <w:rFonts w:ascii="Segoe UI" w:eastAsia="Times New Roman" w:hAnsi="Segoe UI" w:cs="Segoe UI"/>
-                <w:b/>
-                <w:bCs/>
-                <w:sz w:val="4"/>
-                <w:szCs w:val="4"/>
-              </w:rPr>
-            </w:pPr>
-          </w:p>
-          <w:p>
-            <w:pPr>
-              <w:rPr>
-                <w:rFonts w:ascii="Segoe UI" w:eastAsia="Times New Roman" w:hAnsi="Segoe UI" w:cs="Segoe UI"/>
-                <w:b/>
-                <w:bCs/>
-                <w:sz w:val="4"/>
-                <w:szCs w:val="4"/>
-              </w:rPr>
-            </w:pPr>
-          </w:p>
-          <w:p>
-            <w:pPr>
-              <w:rPr>
-                <w:rFonts w:ascii="Segoe UI" w:eastAsia="Times New Roman" w:hAnsi="Segoe UI" w:cs="Segoe UI"/>
-                <w:b/>
-                <w:bCs/>
-                <w:sz w:val="4"/>
-                <w:szCs w:val="4"/>
-              </w:rPr>
-            </w:pPr>
-          </w:p>
-          <w:p>
-            <w:pPr>
-              <w:rPr>
-                <w:rFonts w:ascii="Segoe UI" w:eastAsia="Times New Roman" w:hAnsi="Segoe UI" w:cs="Segoe UI"/>
-                <w:b/>
-                <w:bCs/>
-                <w:sz w:val="4"/>
-                <w:szCs w:val="4"/>
-              </w:rPr>
-            </w:pPr>
-          </w:p>
-          <w:p>
-            <w:pPr>
-              <w:rPr>
-                <w:rFonts w:ascii="Segoe UI" w:eastAsia="Times New Roman" w:hAnsi="Segoe UI" w:cs="Segoe UI"/>
-                <w:b/>
-                <w:bCs/>
-                <w:sz w:val="4"/>
-                <w:szCs w:val="4"/>
-              </w:rPr>
-            </w:pPr>
-          </w:p>
-          <w:p>
-            <w:pPr>
-              <w:rPr>
-                <w:rFonts w:ascii="Segoe UI" w:eastAsia="Times New Roman" w:hAnsi="Segoe UI" w:cs="Segoe UI"/>
-                <w:sz w:val="16"/>
-                <w:szCs w:val="16"/>
-              </w:rPr>
-            </w:pPr>
+              <w:t>1</w:t>
+            </w:r>
             <w:r>
               <w:rPr>
                 <w:rFonts w:ascii="Segoe UI" w:eastAsia="Times New Roman" w:hAnsi="Segoe UI" w:cs="Segoe UI"/>
@@ -2287,16 +2425,6 @@
                 <w:sz w:val="40"/>
                 <w:szCs w:val="40"/>
               </w:rPr>
-              <w:t>1</w:t>
-            </w:r>
-            <w:r>
-              <w:rPr>
-                <w:rFonts w:ascii="Segoe UI" w:eastAsia="Times New Roman" w:hAnsi="Segoe UI" w:cs="Segoe UI"/>
-                <w:b/>
-                <w:bCs/>
-                <w:sz w:val="40"/>
-                <w:szCs w:val="40"/>
-              </w:rPr>
               <w:t>3</w:t>
             </w:r>
             <w:r>
@@ -2342,60 +2470,6 @@
               </w:rPr>
               <w:t xml:space="preserve"> applications</w:t>
             </w:r>
-          </w:p>
-          <w:p>
-            <w:pPr>
-              <w:rPr>
-                <w:rFonts w:ascii="Segoe UI" w:eastAsia="Times New Roman" w:hAnsi="Segoe UI" w:cs="Segoe UI"/>
-                <w:sz w:val="4"/>
-                <w:szCs w:val="4"/>
-              </w:rPr>
-            </w:pPr>
-          </w:p>
-          <w:p>
-            <w:pPr>
-              <w:rPr>
-                <w:rFonts w:ascii="Segoe UI" w:eastAsia="Times New Roman" w:hAnsi="Segoe UI" w:cs="Segoe UI"/>
-                <w:sz w:val="4"/>
-                <w:szCs w:val="4"/>
-              </w:rPr>
-            </w:pPr>
-          </w:p>
-          <w:p>
-            <w:pPr>
-              <w:rPr>
-                <w:rFonts w:ascii="Segoe UI" w:eastAsia="Times New Roman" w:hAnsi="Segoe UI" w:cs="Segoe UI"/>
-                <w:sz w:val="4"/>
-                <w:szCs w:val="4"/>
-              </w:rPr>
-            </w:pPr>
-          </w:p>
-          <w:p>
-            <w:pPr>
-              <w:rPr>
-                <w:rFonts w:ascii="Segoe UI" w:eastAsia="Times New Roman" w:hAnsi="Segoe UI" w:cs="Segoe UI"/>
-                <w:sz w:val="4"/>
-                <w:szCs w:val="4"/>
-              </w:rPr>
-            </w:pPr>
-          </w:p>
-          <w:p>
-            <w:pPr>
-              <w:rPr>
-                <w:rFonts w:ascii="Segoe UI" w:eastAsia="Times New Roman" w:hAnsi="Segoe UI" w:cs="Segoe UI"/>
-                <w:sz w:val="4"/>
-                <w:szCs w:val="4"/>
-              </w:rPr>
-            </w:pPr>
-          </w:p>
-          <w:p>
-            <w:pPr>
-              <w:rPr>
-                <w:rFonts w:ascii="Segoe UI" w:eastAsia="Times New Roman" w:hAnsi="Segoe UI" w:cs="Segoe UI"/>
-                <w:sz w:val="4"/>
-                <w:szCs w:val="4"/>
-              </w:rPr>
-            </w:pPr>
           </w:p>
           <w:p>
             <w:pPr>
@@ -2689,72 +2763,6 @@
             <w:pPr>
               <w:rPr>
                 <w:rFonts w:ascii="Segoe UI" w:eastAsia="Times New Roman" w:hAnsi="Segoe UI" w:cs="Segoe UI"/>
-                <w:b/>
-                <w:bCs/>
-                <w:sz w:val="4"/>
-                <w:szCs w:val="4"/>
-              </w:rPr>
-            </w:pPr>
-          </w:p>
-          <w:p>
-            <w:pPr>
-              <w:rPr>
-                <w:rFonts w:ascii="Segoe UI" w:eastAsia="Times New Roman" w:hAnsi="Segoe UI" w:cs="Segoe UI"/>
-                <w:b/>
-                <w:bCs/>
-                <w:sz w:val="4"/>
-                <w:szCs w:val="4"/>
-              </w:rPr>
-            </w:pPr>
-          </w:p>
-          <w:p>
-            <w:pPr>
-              <w:rPr>
-                <w:rFonts w:ascii="Segoe UI" w:eastAsia="Times New Roman" w:hAnsi="Segoe UI" w:cs="Segoe UI"/>
-                <w:b/>
-                <w:bCs/>
-                <w:sz w:val="4"/>
-                <w:szCs w:val="4"/>
-              </w:rPr>
-            </w:pPr>
-          </w:p>
-          <w:p>
-            <w:pPr>
-              <w:rPr>
-                <w:rFonts w:ascii="Segoe UI" w:eastAsia="Times New Roman" w:hAnsi="Segoe UI" w:cs="Segoe UI"/>
-                <w:b/>
-                <w:bCs/>
-                <w:sz w:val="4"/>
-                <w:szCs w:val="4"/>
-              </w:rPr>
-            </w:pPr>
-          </w:p>
-          <w:p>
-            <w:pPr>
-              <w:rPr>
-                <w:rFonts w:ascii="Segoe UI" w:eastAsia="Times New Roman" w:hAnsi="Segoe UI" w:cs="Segoe UI"/>
-                <w:b/>
-                <w:bCs/>
-                <w:sz w:val="4"/>
-                <w:szCs w:val="4"/>
-              </w:rPr>
-            </w:pPr>
-          </w:p>
-          <w:p>
-            <w:pPr>
-              <w:rPr>
-                <w:rFonts w:ascii="Segoe UI" w:eastAsia="Times New Roman" w:hAnsi="Segoe UI" w:cs="Segoe UI"/>
-                <w:b/>
-                <w:bCs/>
-                <w:sz w:val="4"/>
-                <w:szCs w:val="4"/>
-              </w:rPr>
-            </w:pPr>
-          </w:p>
-          <w:p>
-            <w:pPr>
-              <w:rPr>
-                <w:rFonts w:ascii="Segoe UI" w:eastAsia="Times New Roman" w:hAnsi="Segoe UI" w:cs="Segoe UI"/>
                 <w:sz w:val="21"/>
                 <w:szCs w:val="21"/>
               </w:rPr>
@@ -2822,6 +2830,8 @@
             </w:r>
           </w:p>
         </w:tc>
+        <w:bookmarkStart w:id="0" w:name="_GoBack"/>
+        <w:bookmarkEnd w:id="0"/>
       </w:tr>
     </w:tbl>
     <w:p>
@@ -5412,7 +5422,7 @@
 </file>
 
 <file path=customXml/itemProps1.xml><?xml version="1.0" encoding="utf-8"?>
-<ds:datastoreItem xmlns:ds="http://schemas.openxmlformats.org/officeDocument/2006/customXml" ds:itemID="{9F3D6F9E-804B-4E2E-934A-79B3B93ABCC5}">
+<ds:datastoreItem xmlns:ds="http://schemas.openxmlformats.org/officeDocument/2006/customXml" ds:itemID="{E126DB3D-3815-4228-B02A-14BDECA8FB17}">
   <ds:schemaRefs>
     <ds:schemaRef ds:uri="http://schemas.openxmlformats.org/officeDocument/2006/bibliography"/>
   </ds:schemaRefs>

</xml_diff>